<commit_message>
Added private notes, QoL changes, UI updates
</commit_message>
<xml_diff>
--- a/templates/culture_smear_template.docx
+++ b/templates/culture_smear_template.docx
@@ -1,6 +1,6 @@
 
 <file path=word/document.xml><?xml version="1.0" encoding="utf-8"?>
-<w:document xmlns:wpc="http://schemas.microsoft.com/office/word/2010/wordprocessingCanvas" xmlns:cx="http://schemas.microsoft.com/office/drawing/2014/chartex" xmlns:cx1="http://schemas.microsoft.com/office/drawing/2015/9/8/chartex" xmlns:mc="http://schemas.openxmlformats.org/markup-compatibility/2006" xmlns:o="urn:schemas-microsoft-com:office:office" xmlns:r="http://schemas.openxmlformats.org/officeDocument/2006/relationships" xmlns:m="http://schemas.openxmlformats.org/officeDocument/2006/math" xmlns:v="urn:schemas-microsoft-com:vml" xmlns:wp14="http://schemas.microsoft.com/office/word/2010/wordprocessingDrawing" xmlns:wp="http://schemas.openxmlformats.org/drawingml/2006/wordprocessingDrawing" xmlns:w10="urn:schemas-microsoft-com:office:word" xmlns:w="http://schemas.openxmlformats.org/wordprocessingml/2006/main" xmlns:w14="http://schemas.microsoft.com/office/word/2010/wordml" xmlns:w15="http://schemas.microsoft.com/office/word/2012/wordml" xmlns:w16se="http://schemas.microsoft.com/office/word/2015/wordml/symex" xmlns:wpg="http://schemas.microsoft.com/office/word/2010/wordprocessingGroup" xmlns:wpi="http://schemas.microsoft.com/office/word/2010/wordprocessingInk" xmlns:wne="http://schemas.microsoft.com/office/word/2006/wordml" xmlns:wps="http://schemas.microsoft.com/office/word/2010/wordprocessingShape" mc:Ignorable="w14 w15 w16se wp14">
+<w:document xmlns:wpc="http://schemas.microsoft.com/office/word/2010/wordprocessingCanvas" xmlns:cx="http://schemas.microsoft.com/office/drawing/2014/chartex" xmlns:cx1="http://schemas.microsoft.com/office/drawing/2015/9/8/chartex" xmlns:cx2="http://schemas.microsoft.com/office/drawing/2015/10/21/chartex" xmlns:cx3="http://schemas.microsoft.com/office/drawing/2016/5/9/chartex" xmlns:cx4="http://schemas.microsoft.com/office/drawing/2016/5/10/chartex" xmlns:cx5="http://schemas.microsoft.com/office/drawing/2016/5/11/chartex" xmlns:cx6="http://schemas.microsoft.com/office/drawing/2016/5/12/chartex" xmlns:cx7="http://schemas.microsoft.com/office/drawing/2016/5/13/chartex" xmlns:cx8="http://schemas.microsoft.com/office/drawing/2016/5/14/chartex" xmlns:mc="http://schemas.openxmlformats.org/markup-compatibility/2006" xmlns:aink="http://schemas.microsoft.com/office/drawing/2016/ink" xmlns:am3d="http://schemas.microsoft.com/office/drawing/2017/model3d" xmlns:o="urn:schemas-microsoft-com:office:office" xmlns:oel="http://schemas.microsoft.com/office/2019/extlst" xmlns:r="http://schemas.openxmlformats.org/officeDocument/2006/relationships" xmlns:m="http://schemas.openxmlformats.org/officeDocument/2006/math" xmlns:v="urn:schemas-microsoft-com:vml" xmlns:wp14="http://schemas.microsoft.com/office/word/2010/wordprocessingDrawing" xmlns:wp="http://schemas.openxmlformats.org/drawingml/2006/wordprocessingDrawing" xmlns:w10="urn:schemas-microsoft-com:office:word" xmlns:w="http://schemas.openxmlformats.org/wordprocessingml/2006/main" xmlns:w14="http://schemas.microsoft.com/office/word/2010/wordml" xmlns:w15="http://schemas.microsoft.com/office/word/2012/wordml" xmlns:w16cex="http://schemas.microsoft.com/office/word/2018/wordml/cex" xmlns:w16cid="http://schemas.microsoft.com/office/word/2016/wordml/cid" xmlns:w16="http://schemas.microsoft.com/office/word/2018/wordml" xmlns:w16sdtdh="http://schemas.microsoft.com/office/word/2020/wordml/sdtdatahash" xmlns:w16se="http://schemas.microsoft.com/office/word/2015/wordml/symex" xmlns:wpg="http://schemas.microsoft.com/office/word/2010/wordprocessingGroup" xmlns:wpi="http://schemas.microsoft.com/office/word/2010/wordprocessingInk" xmlns:wne="http://schemas.microsoft.com/office/word/2006/wordml" xmlns:wps="http://schemas.microsoft.com/office/word/2010/wordprocessingShape" mc:Ignorable="w14 w15 w16se w16cid w16 w16cex w16sdtdh wp14">
   <w:body>
     <w:p>
       <w:pPr>
@@ -237,8 +237,6 @@
                 <w:b/>
               </w:rPr>
             </w:pPr>
-            <w:bookmarkStart w:id="0" w:name="_GoBack"/>
-            <w:bookmarkEnd w:id="0"/>
             <w:r>
               <w:rPr>
                 <w:rFonts w:ascii="Sylfaen" w:hAnsi="Sylfaen" w:cstheme="minorHAnsi"/>
@@ -262,7 +260,7 @@
                 <w:color w:val="FFFFFF" w:themeColor="background1"/>
                 <w:shd w:val="clear" w:color="auto" w:fill="000000" w:themeFill="text1"/>
               </w:rPr>
-              <w:instrText xml:space="preserve"> MERGEFIELD  sampleID  \* MERGEFORMAT </w:instrText>
+              <w:instrText xml:space="preserve"> MERGEFIELD  saID  \* MERGEFORMAT </w:instrText>
             </w:r>
             <w:r>
               <w:rPr>
@@ -279,7 +277,27 @@
                 <w:color w:val="FFFFFF" w:themeColor="background1"/>
                 <w:shd w:val="clear" w:color="auto" w:fill="000000" w:themeFill="text1"/>
               </w:rPr>
-              <w:t>«sampleID»</w:t>
+              <w:t>«</w:t>
+            </w:r>
+            <w:proofErr w:type="spellStart"/>
+            <w:r>
+              <w:rPr>
+                <w:rFonts w:ascii="Sylfaen" w:hAnsi="Sylfaen" w:cstheme="minorHAnsi"/>
+                <w:noProof/>
+                <w:color w:val="FFFFFF" w:themeColor="background1"/>
+                <w:shd w:val="clear" w:color="auto" w:fill="000000" w:themeFill="text1"/>
+              </w:rPr>
+              <w:t>saID</w:t>
+            </w:r>
+            <w:proofErr w:type="spellEnd"/>
+            <w:r>
+              <w:rPr>
+                <w:rFonts w:ascii="Sylfaen" w:hAnsi="Sylfaen" w:cstheme="minorHAnsi"/>
+                <w:noProof/>
+                <w:color w:val="FFFFFF" w:themeColor="background1"/>
+                <w:shd w:val="clear" w:color="auto" w:fill="000000" w:themeFill="text1"/>
+              </w:rPr>
+              <w:t>»</w:t>
             </w:r>
             <w:r>
               <w:rPr>
@@ -757,7 +775,7 @@
                 <w:sz w:val="20"/>
                 <w:szCs w:val="20"/>
               </w:rPr>
-              <w:instrText xml:space="preserve"> MERGEFIELD  smear  \* MERGEFORMAT </w:instrText>
+              <w:instrText xml:space="preserve"> MERGEFIELD  directSmear  \* MERGEFORMAT </w:instrText>
             </w:r>
             <w:r>
               <w:rPr>
@@ -774,7 +792,7 @@
                 <w:sz w:val="20"/>
                 <w:szCs w:val="20"/>
               </w:rPr>
-              <w:t>«smear»</w:t>
+              <w:t>«directSmear»</w:t>
             </w:r>
             <w:r>
               <w:rPr>
@@ -1264,8 +1282,12 @@
       </w:r>
     </w:p>
     <w:sectPr>
-      <w:headerReference w:type="default" r:id="rId7"/>
-      <w:footerReference w:type="default" r:id="rId8"/>
+      <w:headerReference w:type="even" r:id="rId7"/>
+      <w:headerReference w:type="default" r:id="rId8"/>
+      <w:footerReference w:type="even" r:id="rId9"/>
+      <w:footerReference w:type="default" r:id="rId10"/>
+      <w:headerReference w:type="first" r:id="rId11"/>
+      <w:footerReference w:type="first" r:id="rId12"/>
       <w:pgSz w:w="12240" w:h="15840"/>
       <w:pgMar w:top="2592" w:right="360" w:bottom="2160" w:left="360" w:header="720" w:footer="0" w:gutter="0"/>
       <w:cols w:space="720"/>
@@ -1276,7 +1298,7 @@
 </file>
 
 <file path=word/endnotes.xml><?xml version="1.0" encoding="utf-8"?>
-<w:endnotes xmlns:wpc="http://schemas.microsoft.com/office/word/2010/wordprocessingCanvas" xmlns:cx="http://schemas.microsoft.com/office/drawing/2014/chartex" xmlns:cx1="http://schemas.microsoft.com/office/drawing/2015/9/8/chartex" xmlns:mc="http://schemas.openxmlformats.org/markup-compatibility/2006" xmlns:o="urn:schemas-microsoft-com:office:office" xmlns:r="http://schemas.openxmlformats.org/officeDocument/2006/relationships" xmlns:m="http://schemas.openxmlformats.org/officeDocument/2006/math" xmlns:v="urn:schemas-microsoft-com:vml" xmlns:wp14="http://schemas.microsoft.com/office/word/2010/wordprocessingDrawing" xmlns:wp="http://schemas.openxmlformats.org/drawingml/2006/wordprocessingDrawing" xmlns:w10="urn:schemas-microsoft-com:office:word" xmlns:w="http://schemas.openxmlformats.org/wordprocessingml/2006/main" xmlns:w14="http://schemas.microsoft.com/office/word/2010/wordml" xmlns:w15="http://schemas.microsoft.com/office/word/2012/wordml" xmlns:w16se="http://schemas.microsoft.com/office/word/2015/wordml/symex" xmlns:wpg="http://schemas.microsoft.com/office/word/2010/wordprocessingGroup" xmlns:wpi="http://schemas.microsoft.com/office/word/2010/wordprocessingInk" xmlns:wne="http://schemas.microsoft.com/office/word/2006/wordml" xmlns:wps="http://schemas.microsoft.com/office/word/2010/wordprocessingShape" mc:Ignorable="w14 w15 w16se wp14">
+<w:endnotes xmlns:wpc="http://schemas.microsoft.com/office/word/2010/wordprocessingCanvas" xmlns:cx="http://schemas.microsoft.com/office/drawing/2014/chartex" xmlns:cx1="http://schemas.microsoft.com/office/drawing/2015/9/8/chartex" xmlns:cx2="http://schemas.microsoft.com/office/drawing/2015/10/21/chartex" xmlns:cx3="http://schemas.microsoft.com/office/drawing/2016/5/9/chartex" xmlns:cx4="http://schemas.microsoft.com/office/drawing/2016/5/10/chartex" xmlns:cx5="http://schemas.microsoft.com/office/drawing/2016/5/11/chartex" xmlns:cx6="http://schemas.microsoft.com/office/drawing/2016/5/12/chartex" xmlns:cx7="http://schemas.microsoft.com/office/drawing/2016/5/13/chartex" xmlns:cx8="http://schemas.microsoft.com/office/drawing/2016/5/14/chartex" xmlns:mc="http://schemas.openxmlformats.org/markup-compatibility/2006" xmlns:aink="http://schemas.microsoft.com/office/drawing/2016/ink" xmlns:am3d="http://schemas.microsoft.com/office/drawing/2017/model3d" xmlns:o="urn:schemas-microsoft-com:office:office" xmlns:oel="http://schemas.microsoft.com/office/2019/extlst" xmlns:r="http://schemas.openxmlformats.org/officeDocument/2006/relationships" xmlns:m="http://schemas.openxmlformats.org/officeDocument/2006/math" xmlns:v="urn:schemas-microsoft-com:vml" xmlns:wp14="http://schemas.microsoft.com/office/word/2010/wordprocessingDrawing" xmlns:wp="http://schemas.openxmlformats.org/drawingml/2006/wordprocessingDrawing" xmlns:w10="urn:schemas-microsoft-com:office:word" xmlns:w="http://schemas.openxmlformats.org/wordprocessingml/2006/main" xmlns:w14="http://schemas.microsoft.com/office/word/2010/wordml" xmlns:w15="http://schemas.microsoft.com/office/word/2012/wordml" xmlns:w16cex="http://schemas.microsoft.com/office/word/2018/wordml/cex" xmlns:w16cid="http://schemas.microsoft.com/office/word/2016/wordml/cid" xmlns:w16="http://schemas.microsoft.com/office/word/2018/wordml" xmlns:w16sdtdh="http://schemas.microsoft.com/office/word/2020/wordml/sdtdatahash" xmlns:w16se="http://schemas.microsoft.com/office/word/2015/wordml/symex" xmlns:wpg="http://schemas.microsoft.com/office/word/2010/wordprocessingGroup" xmlns:wpi="http://schemas.microsoft.com/office/word/2010/wordprocessingInk" xmlns:wne="http://schemas.microsoft.com/office/word/2006/wordml" xmlns:wps="http://schemas.microsoft.com/office/word/2010/wordprocessingShape" mc:Ignorable="w14 w15 w16se w16cid w16 w16cex w16sdtdh wp14">
   <w:endnote w:type="separator" w:id="-1">
     <w:p>
       <w:pPr>
@@ -1301,7 +1323,17 @@
 </file>
 
 <file path=word/footer1.xml><?xml version="1.0" encoding="utf-8"?>
-<w:ftr xmlns:wpc="http://schemas.microsoft.com/office/word/2010/wordprocessingCanvas" xmlns:cx="http://schemas.microsoft.com/office/drawing/2014/chartex" xmlns:cx1="http://schemas.microsoft.com/office/drawing/2015/9/8/chartex" xmlns:mc="http://schemas.openxmlformats.org/markup-compatibility/2006" xmlns:o="urn:schemas-microsoft-com:office:office" xmlns:r="http://schemas.openxmlformats.org/officeDocument/2006/relationships" xmlns:m="http://schemas.openxmlformats.org/officeDocument/2006/math" xmlns:v="urn:schemas-microsoft-com:vml" xmlns:wp14="http://schemas.microsoft.com/office/word/2010/wordprocessingDrawing" xmlns:wp="http://schemas.openxmlformats.org/drawingml/2006/wordprocessingDrawing" xmlns:w10="urn:schemas-microsoft-com:office:word" xmlns:w="http://schemas.openxmlformats.org/wordprocessingml/2006/main" xmlns:w14="http://schemas.microsoft.com/office/word/2010/wordml" xmlns:w15="http://schemas.microsoft.com/office/word/2012/wordml" xmlns:w16se="http://schemas.microsoft.com/office/word/2015/wordml/symex" xmlns:wpg="http://schemas.microsoft.com/office/word/2010/wordprocessingGroup" xmlns:wpi="http://schemas.microsoft.com/office/word/2010/wordprocessingInk" xmlns:wne="http://schemas.microsoft.com/office/word/2006/wordml" xmlns:wps="http://schemas.microsoft.com/office/word/2010/wordprocessingShape" mc:Ignorable="w14 w15 w16se wp14">
+<w:ftr xmlns:wpc="http://schemas.microsoft.com/office/word/2010/wordprocessingCanvas" xmlns:cx="http://schemas.microsoft.com/office/drawing/2014/chartex" xmlns:cx1="http://schemas.microsoft.com/office/drawing/2015/9/8/chartex" xmlns:cx2="http://schemas.microsoft.com/office/drawing/2015/10/21/chartex" xmlns:cx3="http://schemas.microsoft.com/office/drawing/2016/5/9/chartex" xmlns:cx4="http://schemas.microsoft.com/office/drawing/2016/5/10/chartex" xmlns:cx5="http://schemas.microsoft.com/office/drawing/2016/5/11/chartex" xmlns:cx6="http://schemas.microsoft.com/office/drawing/2016/5/12/chartex" xmlns:cx7="http://schemas.microsoft.com/office/drawing/2016/5/13/chartex" xmlns:cx8="http://schemas.microsoft.com/office/drawing/2016/5/14/chartex" xmlns:mc="http://schemas.openxmlformats.org/markup-compatibility/2006" xmlns:aink="http://schemas.microsoft.com/office/drawing/2016/ink" xmlns:am3d="http://schemas.microsoft.com/office/drawing/2017/model3d" xmlns:o="urn:schemas-microsoft-com:office:office" xmlns:oel="http://schemas.microsoft.com/office/2019/extlst" xmlns:r="http://schemas.openxmlformats.org/officeDocument/2006/relationships" xmlns:m="http://schemas.openxmlformats.org/officeDocument/2006/math" xmlns:v="urn:schemas-microsoft-com:vml" xmlns:wp14="http://schemas.microsoft.com/office/word/2010/wordprocessingDrawing" xmlns:wp="http://schemas.openxmlformats.org/drawingml/2006/wordprocessingDrawing" xmlns:w10="urn:schemas-microsoft-com:office:word" xmlns:w="http://schemas.openxmlformats.org/wordprocessingml/2006/main" xmlns:w14="http://schemas.microsoft.com/office/word/2010/wordml" xmlns:w15="http://schemas.microsoft.com/office/word/2012/wordml" xmlns:w16cex="http://schemas.microsoft.com/office/word/2018/wordml/cex" xmlns:w16cid="http://schemas.microsoft.com/office/word/2016/wordml/cid" xmlns:w16="http://schemas.microsoft.com/office/word/2018/wordml" xmlns:w16sdtdh="http://schemas.microsoft.com/office/word/2020/wordml/sdtdatahash" xmlns:w16se="http://schemas.microsoft.com/office/word/2015/wordml/symex" xmlns:wpg="http://schemas.microsoft.com/office/word/2010/wordprocessingGroup" xmlns:wpi="http://schemas.microsoft.com/office/word/2010/wordprocessingInk" xmlns:wne="http://schemas.microsoft.com/office/word/2006/wordml" xmlns:wps="http://schemas.microsoft.com/office/word/2010/wordprocessingShape" mc:Ignorable="w14 w15 w16se w16cid w16 w16cex w16sdtdh wp14">
+  <w:p>
+    <w:pPr>
+      <w:pStyle w:val="Footer"/>
+    </w:pPr>
+  </w:p>
+</w:ftr>
+</file>
+
+<file path=word/footer2.xml><?xml version="1.0" encoding="utf-8"?>
+<w:ftr xmlns:wpc="http://schemas.microsoft.com/office/word/2010/wordprocessingCanvas" xmlns:cx="http://schemas.microsoft.com/office/drawing/2014/chartex" xmlns:cx1="http://schemas.microsoft.com/office/drawing/2015/9/8/chartex" xmlns:cx2="http://schemas.microsoft.com/office/drawing/2015/10/21/chartex" xmlns:cx3="http://schemas.microsoft.com/office/drawing/2016/5/9/chartex" xmlns:cx4="http://schemas.microsoft.com/office/drawing/2016/5/10/chartex" xmlns:cx5="http://schemas.microsoft.com/office/drawing/2016/5/11/chartex" xmlns:cx6="http://schemas.microsoft.com/office/drawing/2016/5/12/chartex" xmlns:cx7="http://schemas.microsoft.com/office/drawing/2016/5/13/chartex" xmlns:cx8="http://schemas.microsoft.com/office/drawing/2016/5/14/chartex" xmlns:mc="http://schemas.openxmlformats.org/markup-compatibility/2006" xmlns:aink="http://schemas.microsoft.com/office/drawing/2016/ink" xmlns:am3d="http://schemas.microsoft.com/office/drawing/2017/model3d" xmlns:o="urn:schemas-microsoft-com:office:office" xmlns:oel="http://schemas.microsoft.com/office/2019/extlst" xmlns:r="http://schemas.openxmlformats.org/officeDocument/2006/relationships" xmlns:m="http://schemas.openxmlformats.org/officeDocument/2006/math" xmlns:v="urn:schemas-microsoft-com:vml" xmlns:wp14="http://schemas.microsoft.com/office/word/2010/wordprocessingDrawing" xmlns:wp="http://schemas.openxmlformats.org/drawingml/2006/wordprocessingDrawing" xmlns:w10="urn:schemas-microsoft-com:office:word" xmlns:w="http://schemas.openxmlformats.org/wordprocessingml/2006/main" xmlns:w14="http://schemas.microsoft.com/office/word/2010/wordml" xmlns:w15="http://schemas.microsoft.com/office/word/2012/wordml" xmlns:w16cex="http://schemas.microsoft.com/office/word/2018/wordml/cex" xmlns:w16cid="http://schemas.microsoft.com/office/word/2016/wordml/cid" xmlns:w16="http://schemas.microsoft.com/office/word/2018/wordml" xmlns:w16sdtdh="http://schemas.microsoft.com/office/word/2020/wordml/sdtdatahash" xmlns:w16se="http://schemas.microsoft.com/office/word/2015/wordml/symex" xmlns:wpg="http://schemas.microsoft.com/office/word/2010/wordprocessingGroup" xmlns:wpi="http://schemas.microsoft.com/office/word/2010/wordprocessingInk" xmlns:wne="http://schemas.microsoft.com/office/word/2006/wordml" xmlns:wps="http://schemas.microsoft.com/office/word/2010/wordprocessingShape" mc:Ignorable="w14 w15 w16se w16cid w16 w16cex w16sdtdh wp14">
   <w:tbl>
     <w:tblPr>
       <w:tblStyle w:val="TableGrid"/>
@@ -1471,7 +1503,7 @@
             <w:rPr>
               <w:rFonts w:ascii="Sylfaen" w:hAnsi="Sylfaen" w:cstheme="minorHAnsi"/>
             </w:rPr>
-            <w:instrText xml:space="preserve"> MERGEFIELD  sampleID  \* MERGEFORMAT </w:instrText>
+            <w:instrText xml:space="preserve"> MERGEFIELD  saID  \* MERGEFORMAT </w:instrText>
           </w:r>
           <w:r>
             <w:rPr>
@@ -1484,7 +1516,7 @@
               <w:rFonts w:ascii="Sylfaen" w:hAnsi="Sylfaen" w:cstheme="minorHAnsi"/>
               <w:noProof/>
             </w:rPr>
-            <w:t>«sampleID»</w:t>
+            <w:t>«saID»</w:t>
           </w:r>
           <w:r>
             <w:rPr>
@@ -1569,8 +1601,18 @@
 </w:ftr>
 </file>
 
+<file path=word/footer3.xml><?xml version="1.0" encoding="utf-8"?>
+<w:ftr xmlns:wpc="http://schemas.microsoft.com/office/word/2010/wordprocessingCanvas" xmlns:cx="http://schemas.microsoft.com/office/drawing/2014/chartex" xmlns:cx1="http://schemas.microsoft.com/office/drawing/2015/9/8/chartex" xmlns:cx2="http://schemas.microsoft.com/office/drawing/2015/10/21/chartex" xmlns:cx3="http://schemas.microsoft.com/office/drawing/2016/5/9/chartex" xmlns:cx4="http://schemas.microsoft.com/office/drawing/2016/5/10/chartex" xmlns:cx5="http://schemas.microsoft.com/office/drawing/2016/5/11/chartex" xmlns:cx6="http://schemas.microsoft.com/office/drawing/2016/5/12/chartex" xmlns:cx7="http://schemas.microsoft.com/office/drawing/2016/5/13/chartex" xmlns:cx8="http://schemas.microsoft.com/office/drawing/2016/5/14/chartex" xmlns:mc="http://schemas.openxmlformats.org/markup-compatibility/2006" xmlns:aink="http://schemas.microsoft.com/office/drawing/2016/ink" xmlns:am3d="http://schemas.microsoft.com/office/drawing/2017/model3d" xmlns:o="urn:schemas-microsoft-com:office:office" xmlns:oel="http://schemas.microsoft.com/office/2019/extlst" xmlns:r="http://schemas.openxmlformats.org/officeDocument/2006/relationships" xmlns:m="http://schemas.openxmlformats.org/officeDocument/2006/math" xmlns:v="urn:schemas-microsoft-com:vml" xmlns:wp14="http://schemas.microsoft.com/office/word/2010/wordprocessingDrawing" xmlns:wp="http://schemas.openxmlformats.org/drawingml/2006/wordprocessingDrawing" xmlns:w10="urn:schemas-microsoft-com:office:word" xmlns:w="http://schemas.openxmlformats.org/wordprocessingml/2006/main" xmlns:w14="http://schemas.microsoft.com/office/word/2010/wordml" xmlns:w15="http://schemas.microsoft.com/office/word/2012/wordml" xmlns:w16cex="http://schemas.microsoft.com/office/word/2018/wordml/cex" xmlns:w16cid="http://schemas.microsoft.com/office/word/2016/wordml/cid" xmlns:w16="http://schemas.microsoft.com/office/word/2018/wordml" xmlns:w16sdtdh="http://schemas.microsoft.com/office/word/2020/wordml/sdtdatahash" xmlns:w16se="http://schemas.microsoft.com/office/word/2015/wordml/symex" xmlns:wpg="http://schemas.microsoft.com/office/word/2010/wordprocessingGroup" xmlns:wpi="http://schemas.microsoft.com/office/word/2010/wordprocessingInk" xmlns:wne="http://schemas.microsoft.com/office/word/2006/wordml" xmlns:wps="http://schemas.microsoft.com/office/word/2010/wordprocessingShape" mc:Ignorable="w14 w15 w16se w16cid w16 w16cex w16sdtdh wp14">
+  <w:p>
+    <w:pPr>
+      <w:pStyle w:val="Footer"/>
+    </w:pPr>
+  </w:p>
+</w:ftr>
+</file>
+
 <file path=word/footnotes.xml><?xml version="1.0" encoding="utf-8"?>
-<w:footnotes xmlns:wpc="http://schemas.microsoft.com/office/word/2010/wordprocessingCanvas" xmlns:cx="http://schemas.microsoft.com/office/drawing/2014/chartex" xmlns:cx1="http://schemas.microsoft.com/office/drawing/2015/9/8/chartex" xmlns:mc="http://schemas.openxmlformats.org/markup-compatibility/2006" xmlns:o="urn:schemas-microsoft-com:office:office" xmlns:r="http://schemas.openxmlformats.org/officeDocument/2006/relationships" xmlns:m="http://schemas.openxmlformats.org/officeDocument/2006/math" xmlns:v="urn:schemas-microsoft-com:vml" xmlns:wp14="http://schemas.microsoft.com/office/word/2010/wordprocessingDrawing" xmlns:wp="http://schemas.openxmlformats.org/drawingml/2006/wordprocessingDrawing" xmlns:w10="urn:schemas-microsoft-com:office:word" xmlns:w="http://schemas.openxmlformats.org/wordprocessingml/2006/main" xmlns:w14="http://schemas.microsoft.com/office/word/2010/wordml" xmlns:w15="http://schemas.microsoft.com/office/word/2012/wordml" xmlns:w16se="http://schemas.microsoft.com/office/word/2015/wordml/symex" xmlns:wpg="http://schemas.microsoft.com/office/word/2010/wordprocessingGroup" xmlns:wpi="http://schemas.microsoft.com/office/word/2010/wordprocessingInk" xmlns:wne="http://schemas.microsoft.com/office/word/2006/wordml" xmlns:wps="http://schemas.microsoft.com/office/word/2010/wordprocessingShape" mc:Ignorable="w14 w15 w16se wp14">
+<w:footnotes xmlns:wpc="http://schemas.microsoft.com/office/word/2010/wordprocessingCanvas" xmlns:cx="http://schemas.microsoft.com/office/drawing/2014/chartex" xmlns:cx1="http://schemas.microsoft.com/office/drawing/2015/9/8/chartex" xmlns:cx2="http://schemas.microsoft.com/office/drawing/2015/10/21/chartex" xmlns:cx3="http://schemas.microsoft.com/office/drawing/2016/5/9/chartex" xmlns:cx4="http://schemas.microsoft.com/office/drawing/2016/5/10/chartex" xmlns:cx5="http://schemas.microsoft.com/office/drawing/2016/5/11/chartex" xmlns:cx6="http://schemas.microsoft.com/office/drawing/2016/5/12/chartex" xmlns:cx7="http://schemas.microsoft.com/office/drawing/2016/5/13/chartex" xmlns:cx8="http://schemas.microsoft.com/office/drawing/2016/5/14/chartex" xmlns:mc="http://schemas.openxmlformats.org/markup-compatibility/2006" xmlns:aink="http://schemas.microsoft.com/office/drawing/2016/ink" xmlns:am3d="http://schemas.microsoft.com/office/drawing/2017/model3d" xmlns:o="urn:schemas-microsoft-com:office:office" xmlns:oel="http://schemas.microsoft.com/office/2019/extlst" xmlns:r="http://schemas.openxmlformats.org/officeDocument/2006/relationships" xmlns:m="http://schemas.openxmlformats.org/officeDocument/2006/math" xmlns:v="urn:schemas-microsoft-com:vml" xmlns:wp14="http://schemas.microsoft.com/office/word/2010/wordprocessingDrawing" xmlns:wp="http://schemas.openxmlformats.org/drawingml/2006/wordprocessingDrawing" xmlns:w10="urn:schemas-microsoft-com:office:word" xmlns:w="http://schemas.openxmlformats.org/wordprocessingml/2006/main" xmlns:w14="http://schemas.microsoft.com/office/word/2010/wordml" xmlns:w15="http://schemas.microsoft.com/office/word/2012/wordml" xmlns:w16cex="http://schemas.microsoft.com/office/word/2018/wordml/cex" xmlns:w16cid="http://schemas.microsoft.com/office/word/2016/wordml/cid" xmlns:w16="http://schemas.microsoft.com/office/word/2018/wordml" xmlns:w16sdtdh="http://schemas.microsoft.com/office/word/2020/wordml/sdtdatahash" xmlns:w16se="http://schemas.microsoft.com/office/word/2015/wordml/symex" xmlns:wpg="http://schemas.microsoft.com/office/word/2010/wordprocessingGroup" xmlns:wpi="http://schemas.microsoft.com/office/word/2010/wordprocessingInk" xmlns:wne="http://schemas.microsoft.com/office/word/2006/wordml" xmlns:wps="http://schemas.microsoft.com/office/word/2010/wordprocessingShape" mc:Ignorable="w14 w15 w16se w16cid w16 w16cex w16sdtdh wp14">
   <w:footnote w:type="separator" w:id="-1">
     <w:p>
       <w:pPr>
@@ -1595,7 +1637,17 @@
 </file>
 
 <file path=word/header1.xml><?xml version="1.0" encoding="utf-8"?>
-<w:hdr xmlns:wpc="http://schemas.microsoft.com/office/word/2010/wordprocessingCanvas" xmlns:cx="http://schemas.microsoft.com/office/drawing/2014/chartex" xmlns:cx1="http://schemas.microsoft.com/office/drawing/2015/9/8/chartex" xmlns:mc="http://schemas.openxmlformats.org/markup-compatibility/2006" xmlns:o="urn:schemas-microsoft-com:office:office" xmlns:r="http://schemas.openxmlformats.org/officeDocument/2006/relationships" xmlns:m="http://schemas.openxmlformats.org/officeDocument/2006/math" xmlns:v="urn:schemas-microsoft-com:vml" xmlns:wp14="http://schemas.microsoft.com/office/word/2010/wordprocessingDrawing" xmlns:wp="http://schemas.openxmlformats.org/drawingml/2006/wordprocessingDrawing" xmlns:w10="urn:schemas-microsoft-com:office:word" xmlns:w="http://schemas.openxmlformats.org/wordprocessingml/2006/main" xmlns:w14="http://schemas.microsoft.com/office/word/2010/wordml" xmlns:w15="http://schemas.microsoft.com/office/word/2012/wordml" xmlns:w16se="http://schemas.microsoft.com/office/word/2015/wordml/symex" xmlns:wpg="http://schemas.microsoft.com/office/word/2010/wordprocessingGroup" xmlns:wpi="http://schemas.microsoft.com/office/word/2010/wordprocessingInk" xmlns:wne="http://schemas.microsoft.com/office/word/2006/wordml" xmlns:wps="http://schemas.microsoft.com/office/word/2010/wordprocessingShape" mc:Ignorable="w14 w15 w16se wp14">
+<w:hdr xmlns:wpc="http://schemas.microsoft.com/office/word/2010/wordprocessingCanvas" xmlns:cx="http://schemas.microsoft.com/office/drawing/2014/chartex" xmlns:cx1="http://schemas.microsoft.com/office/drawing/2015/9/8/chartex" xmlns:cx2="http://schemas.microsoft.com/office/drawing/2015/10/21/chartex" xmlns:cx3="http://schemas.microsoft.com/office/drawing/2016/5/9/chartex" xmlns:cx4="http://schemas.microsoft.com/office/drawing/2016/5/10/chartex" xmlns:cx5="http://schemas.microsoft.com/office/drawing/2016/5/11/chartex" xmlns:cx6="http://schemas.microsoft.com/office/drawing/2016/5/12/chartex" xmlns:cx7="http://schemas.microsoft.com/office/drawing/2016/5/13/chartex" xmlns:cx8="http://schemas.microsoft.com/office/drawing/2016/5/14/chartex" xmlns:mc="http://schemas.openxmlformats.org/markup-compatibility/2006" xmlns:aink="http://schemas.microsoft.com/office/drawing/2016/ink" xmlns:am3d="http://schemas.microsoft.com/office/drawing/2017/model3d" xmlns:o="urn:schemas-microsoft-com:office:office" xmlns:oel="http://schemas.microsoft.com/office/2019/extlst" xmlns:r="http://schemas.openxmlformats.org/officeDocument/2006/relationships" xmlns:m="http://schemas.openxmlformats.org/officeDocument/2006/math" xmlns:v="urn:schemas-microsoft-com:vml" xmlns:wp14="http://schemas.microsoft.com/office/word/2010/wordprocessingDrawing" xmlns:wp="http://schemas.openxmlformats.org/drawingml/2006/wordprocessingDrawing" xmlns:w10="urn:schemas-microsoft-com:office:word" xmlns:w="http://schemas.openxmlformats.org/wordprocessingml/2006/main" xmlns:w14="http://schemas.microsoft.com/office/word/2010/wordml" xmlns:w15="http://schemas.microsoft.com/office/word/2012/wordml" xmlns:w16cex="http://schemas.microsoft.com/office/word/2018/wordml/cex" xmlns:w16cid="http://schemas.microsoft.com/office/word/2016/wordml/cid" xmlns:w16="http://schemas.microsoft.com/office/word/2018/wordml" xmlns:w16sdtdh="http://schemas.microsoft.com/office/word/2020/wordml/sdtdatahash" xmlns:w16se="http://schemas.microsoft.com/office/word/2015/wordml/symex" xmlns:wpg="http://schemas.microsoft.com/office/word/2010/wordprocessingGroup" xmlns:wpi="http://schemas.microsoft.com/office/word/2010/wordprocessingInk" xmlns:wne="http://schemas.microsoft.com/office/word/2006/wordml" xmlns:wps="http://schemas.microsoft.com/office/word/2010/wordprocessingShape" mc:Ignorable="w14 w15 w16se w16cid w16 w16cex w16sdtdh wp14">
+  <w:p>
+    <w:pPr>
+      <w:pStyle w:val="Header"/>
+    </w:pPr>
+  </w:p>
+</w:hdr>
+</file>
+
+<file path=word/header2.xml><?xml version="1.0" encoding="utf-8"?>
+<w:hdr xmlns:wpc="http://schemas.microsoft.com/office/word/2010/wordprocessingCanvas" xmlns:cx="http://schemas.microsoft.com/office/drawing/2014/chartex" xmlns:cx1="http://schemas.microsoft.com/office/drawing/2015/9/8/chartex" xmlns:cx2="http://schemas.microsoft.com/office/drawing/2015/10/21/chartex" xmlns:cx3="http://schemas.microsoft.com/office/drawing/2016/5/9/chartex" xmlns:cx4="http://schemas.microsoft.com/office/drawing/2016/5/10/chartex" xmlns:cx5="http://schemas.microsoft.com/office/drawing/2016/5/11/chartex" xmlns:cx6="http://schemas.microsoft.com/office/drawing/2016/5/12/chartex" xmlns:cx7="http://schemas.microsoft.com/office/drawing/2016/5/13/chartex" xmlns:cx8="http://schemas.microsoft.com/office/drawing/2016/5/14/chartex" xmlns:mc="http://schemas.openxmlformats.org/markup-compatibility/2006" xmlns:aink="http://schemas.microsoft.com/office/drawing/2016/ink" xmlns:am3d="http://schemas.microsoft.com/office/drawing/2017/model3d" xmlns:o="urn:schemas-microsoft-com:office:office" xmlns:oel="http://schemas.microsoft.com/office/2019/extlst" xmlns:r="http://schemas.openxmlformats.org/officeDocument/2006/relationships" xmlns:m="http://schemas.openxmlformats.org/officeDocument/2006/math" xmlns:v="urn:schemas-microsoft-com:vml" xmlns:wp14="http://schemas.microsoft.com/office/word/2010/wordprocessingDrawing" xmlns:wp="http://schemas.openxmlformats.org/drawingml/2006/wordprocessingDrawing" xmlns:w10="urn:schemas-microsoft-com:office:word" xmlns:w="http://schemas.openxmlformats.org/wordprocessingml/2006/main" xmlns:w14="http://schemas.microsoft.com/office/word/2010/wordml" xmlns:w15="http://schemas.microsoft.com/office/word/2012/wordml" xmlns:w16cex="http://schemas.microsoft.com/office/word/2018/wordml/cex" xmlns:w16cid="http://schemas.microsoft.com/office/word/2016/wordml/cid" xmlns:w16="http://schemas.microsoft.com/office/word/2018/wordml" xmlns:w16sdtdh="http://schemas.microsoft.com/office/word/2020/wordml/sdtdatahash" xmlns:w16se="http://schemas.microsoft.com/office/word/2015/wordml/symex" xmlns:wpg="http://schemas.microsoft.com/office/word/2010/wordprocessingGroup" xmlns:wpi="http://schemas.microsoft.com/office/word/2010/wordprocessingInk" xmlns:wne="http://schemas.microsoft.com/office/word/2006/wordml" xmlns:wps="http://schemas.microsoft.com/office/word/2010/wordprocessingShape" mc:Ignorable="w14 w15 w16se w16cid w16 w16cex w16sdtdh wp14">
   <w:p>
     <w:pPr>
       <w:pStyle w:val="Header"/>
@@ -1605,7 +1657,7 @@
       <w:rPr>
         <w:noProof/>
       </w:rPr>
-      <w:pict>
+      <w:pict w14:anchorId="449194D3">
         <v:shapetype id="_x0000_t75" coordsize="21600,21600" o:spt="75" o:preferrelative="t" path="m@4@5l@4@11@9@11@9@5xe" filled="f" stroked="f">
           <v:stroke joinstyle="miter"/>
           <v:formulas>
@@ -1625,7 +1677,7 @@
           <v:path o:extrusionok="f" gradientshapeok="t" o:connecttype="rect"/>
           <o:lock v:ext="edit" aspectratio="t"/>
         </v:shapetype>
-        <v:shape id="_x0000_s2049" type="#_x0000_t75" style="position:absolute;margin-left:-.85pt;margin-top:-25.95pt;width:8in;height:92.65pt;z-index:251659264;mso-position-horizontal-relative:text;mso-position-vertical-relative:text;mso-width-relative:page;mso-height-relative:page">
+        <v:shape id="_x0000_s1025" type="#_x0000_t75" style="position:absolute;margin-left:-.85pt;margin-top:-25.95pt;width:8in;height:92.65pt;z-index:251659264;mso-position-horizontal-relative:text;mso-position-vertical-relative:text;mso-width-relative:page;mso-height-relative:page">
           <v:imagedata r:id="rId1" o:title="letterhead_OML"/>
         </v:shape>
       </w:pict>
@@ -1634,8 +1686,18 @@
 </w:hdr>
 </file>
 
+<file path=word/header3.xml><?xml version="1.0" encoding="utf-8"?>
+<w:hdr xmlns:wpc="http://schemas.microsoft.com/office/word/2010/wordprocessingCanvas" xmlns:cx="http://schemas.microsoft.com/office/drawing/2014/chartex" xmlns:cx1="http://schemas.microsoft.com/office/drawing/2015/9/8/chartex" xmlns:cx2="http://schemas.microsoft.com/office/drawing/2015/10/21/chartex" xmlns:cx3="http://schemas.microsoft.com/office/drawing/2016/5/9/chartex" xmlns:cx4="http://schemas.microsoft.com/office/drawing/2016/5/10/chartex" xmlns:cx5="http://schemas.microsoft.com/office/drawing/2016/5/11/chartex" xmlns:cx6="http://schemas.microsoft.com/office/drawing/2016/5/12/chartex" xmlns:cx7="http://schemas.microsoft.com/office/drawing/2016/5/13/chartex" xmlns:cx8="http://schemas.microsoft.com/office/drawing/2016/5/14/chartex" xmlns:mc="http://schemas.openxmlformats.org/markup-compatibility/2006" xmlns:aink="http://schemas.microsoft.com/office/drawing/2016/ink" xmlns:am3d="http://schemas.microsoft.com/office/drawing/2017/model3d" xmlns:o="urn:schemas-microsoft-com:office:office" xmlns:oel="http://schemas.microsoft.com/office/2019/extlst" xmlns:r="http://schemas.openxmlformats.org/officeDocument/2006/relationships" xmlns:m="http://schemas.openxmlformats.org/officeDocument/2006/math" xmlns:v="urn:schemas-microsoft-com:vml" xmlns:wp14="http://schemas.microsoft.com/office/word/2010/wordprocessingDrawing" xmlns:wp="http://schemas.openxmlformats.org/drawingml/2006/wordprocessingDrawing" xmlns:w10="urn:schemas-microsoft-com:office:word" xmlns:w="http://schemas.openxmlformats.org/wordprocessingml/2006/main" xmlns:w14="http://schemas.microsoft.com/office/word/2010/wordml" xmlns:w15="http://schemas.microsoft.com/office/word/2012/wordml" xmlns:w16cex="http://schemas.microsoft.com/office/word/2018/wordml/cex" xmlns:w16cid="http://schemas.microsoft.com/office/word/2016/wordml/cid" xmlns:w16="http://schemas.microsoft.com/office/word/2018/wordml" xmlns:w16sdtdh="http://schemas.microsoft.com/office/word/2020/wordml/sdtdatahash" xmlns:w16se="http://schemas.microsoft.com/office/word/2015/wordml/symex" xmlns:wpg="http://schemas.microsoft.com/office/word/2010/wordprocessingGroup" xmlns:wpi="http://schemas.microsoft.com/office/word/2010/wordprocessingInk" xmlns:wne="http://schemas.microsoft.com/office/word/2006/wordml" xmlns:wps="http://schemas.microsoft.com/office/word/2010/wordprocessingShape" mc:Ignorable="w14 w15 w16se w16cid w16 w16cex w16sdtdh wp14">
+  <w:p>
+    <w:pPr>
+      <w:pStyle w:val="Header"/>
+    </w:pPr>
+  </w:p>
+</w:hdr>
+</file>
+
 <file path=word/styles.xml><?xml version="1.0" encoding="utf-8"?>
-<w:styles xmlns:mc="http://schemas.openxmlformats.org/markup-compatibility/2006" xmlns:r="http://schemas.openxmlformats.org/officeDocument/2006/relationships" xmlns:w="http://schemas.openxmlformats.org/wordprocessingml/2006/main" xmlns:w14="http://schemas.microsoft.com/office/word/2010/wordml" xmlns:w15="http://schemas.microsoft.com/office/word/2012/wordml" xmlns:w16se="http://schemas.microsoft.com/office/word/2015/wordml/symex" mc:Ignorable="w14 w15 w16se">
+<w:styles xmlns:mc="http://schemas.openxmlformats.org/markup-compatibility/2006" xmlns:r="http://schemas.openxmlformats.org/officeDocument/2006/relationships" xmlns:w="http://schemas.openxmlformats.org/wordprocessingml/2006/main" xmlns:w14="http://schemas.microsoft.com/office/word/2010/wordml" xmlns:w15="http://schemas.microsoft.com/office/word/2012/wordml" xmlns:w16cex="http://schemas.microsoft.com/office/word/2018/wordml/cex" xmlns:w16cid="http://schemas.microsoft.com/office/word/2016/wordml/cid" xmlns:w16="http://schemas.microsoft.com/office/word/2018/wordml" xmlns:w16sdtdh="http://schemas.microsoft.com/office/word/2020/wordml/sdtdatahash" xmlns:w16se="http://schemas.microsoft.com/office/word/2015/wordml/symex" mc:Ignorable="w14 w15 w16se w16cid w16 w16cex w16sdtdh">
   <w:docDefaults>
     <w:rPrDefault>
       <w:rPr>
@@ -1652,7 +1714,7 @@
       </w:pPr>
     </w:pPrDefault>
   </w:docDefaults>
-  <w:latentStyles w:defLockedState="0" w:defUIPriority="99" w:defSemiHidden="0" w:defUnhideWhenUsed="0" w:defQFormat="0" w:count="371">
+  <w:latentStyles w:defLockedState="0" w:defUIPriority="99" w:defSemiHidden="0" w:defUnhideWhenUsed="0" w:defQFormat="0" w:count="376">
     <w:lsdException w:name="Normal" w:uiPriority="0" w:qFormat="1"/>
     <w:lsdException w:name="heading 1" w:uiPriority="9" w:qFormat="1"/>
     <w:lsdException w:name="heading 2" w:semiHidden="1" w:uiPriority="9" w:unhideWhenUsed="1" w:qFormat="1"/>
@@ -1758,7 +1820,6 @@
     <w:lsdException w:name="HTML Sample" w:semiHidden="1" w:unhideWhenUsed="1"/>
     <w:lsdException w:name="HTML Typewriter" w:semiHidden="1" w:unhideWhenUsed="1"/>
     <w:lsdException w:name="HTML Variable" w:semiHidden="1" w:unhideWhenUsed="1"/>
-    <w:lsdException w:name="Normal Table" w:semiHidden="1" w:unhideWhenUsed="1"/>
     <w:lsdException w:name="annotation subject" w:semiHidden="1" w:unhideWhenUsed="1"/>
     <w:lsdException w:name="No List" w:semiHidden="1" w:unhideWhenUsed="1"/>
     <w:lsdException w:name="Outline List 1" w:semiHidden="1" w:unhideWhenUsed="1"/>
@@ -1801,11 +1862,8 @@
     <w:lsdException w:name="Table Contemporary" w:semiHidden="1" w:unhideWhenUsed="1"/>
     <w:lsdException w:name="Table Elegant" w:semiHidden="1" w:unhideWhenUsed="1"/>
     <w:lsdException w:name="Table Professional" w:semiHidden="1" w:unhideWhenUsed="1"/>
-    <w:lsdException w:name="Table Subtle 1" w:semiHidden="1" w:unhideWhenUsed="1"/>
     <w:lsdException w:name="Table Subtle 2" w:semiHidden="1" w:unhideWhenUsed="1"/>
     <w:lsdException w:name="Table Web 1" w:semiHidden="1" w:unhideWhenUsed="1"/>
-    <w:lsdException w:name="Table Web 2" w:semiHidden="1" w:unhideWhenUsed="1"/>
-    <w:lsdException w:name="Table Web 3" w:semiHidden="1" w:unhideWhenUsed="1"/>
     <w:lsdException w:name="Balloon Text" w:semiHidden="1" w:unhideWhenUsed="1"/>
     <w:lsdException w:name="Table Grid" w:uiPriority="39"/>
     <w:lsdException w:name="Table Theme" w:semiHidden="1" w:unhideWhenUsed="1"/>
@@ -2024,6 +2082,11 @@
     <w:lsdException w:name="List Table 5 Dark Accent 6" w:uiPriority="50"/>
     <w:lsdException w:name="List Table 6 Colorful Accent 6" w:uiPriority="51"/>
     <w:lsdException w:name="List Table 7 Colorful Accent 6" w:uiPriority="52"/>
+    <w:lsdException w:name="Mention" w:semiHidden="1" w:unhideWhenUsed="1"/>
+    <w:lsdException w:name="Smart Hyperlink" w:semiHidden="1" w:unhideWhenUsed="1"/>
+    <w:lsdException w:name="Hashtag" w:semiHidden="1" w:unhideWhenUsed="1"/>
+    <w:lsdException w:name="Unresolved Mention" w:semiHidden="1" w:unhideWhenUsed="1"/>
+    <w:lsdException w:name="Smart Link" w:semiHidden="1" w:unhideWhenUsed="1"/>
   </w:latentStyles>
   <w:style w:type="paragraph" w:default="1" w:styleId="Normal">
     <w:name w:val="Normal"/>

</xml_diff>